<commit_message>
Sprint 2 Agenda - updated
</commit_message>
<xml_diff>
--- a/Sprint2_Agenda.docx
+++ b/Sprint2_Agenda.docx
@@ -127,31 +127,14 @@
                 <w:i w:val="0"/>
                 <w:szCs w:val="18"/>
               </w:rPr>
-              <w:t>Date of Meeting</w:t>
-            </w:r>
-            <w:proofErr w:type="gramStart"/>
-            <w:r>
-              <w:rPr>
-                <w:b/>
+              <w:t>Date of Meeting:</w:t>
+            </w:r>
+            <w:r>
+              <w:rPr>
                 <w:i w:val="0"/>
                 <w:szCs w:val="18"/>
               </w:rPr>
-              <w:t>:</w:t>
-            </w:r>
-            <w:r>
-              <w:rPr>
-                <w:i w:val="0"/>
-                <w:szCs w:val="18"/>
-              </w:rPr>
-              <w:t xml:space="preserve">  (</w:t>
-            </w:r>
-            <w:proofErr w:type="gramEnd"/>
-            <w:r>
-              <w:rPr>
-                <w:i w:val="0"/>
-                <w:szCs w:val="18"/>
-              </w:rPr>
-              <w:t>MM/DD/YYYY)</w:t>
+              <w:t xml:space="preserve">  (MM/DD/YYYY)</w:t>
             </w:r>
           </w:p>
         </w:tc>
@@ -324,7 +307,6 @@
                 <w:szCs w:val="18"/>
               </w:rPr>
             </w:pPr>
-            <w:proofErr w:type="spellStart"/>
             <w:r>
               <w:rPr>
                 <w:i w:val="0"/>
@@ -332,7 +314,6 @@
               </w:rPr>
               <w:t>GatherTown</w:t>
             </w:r>
-            <w:proofErr w:type="spellEnd"/>
           </w:p>
         </w:tc>
       </w:tr>
@@ -720,13 +701,7 @@
               <w:rPr>
                 <w:szCs w:val="18"/>
               </w:rPr>
-              <w:t>M</w:t>
-            </w:r>
-            <w:r>
-              <w:rPr>
-                <w:szCs w:val="18"/>
-              </w:rPr>
-              <w:t>ember</w:t>
+              <w:t>Member</w:t>
             </w:r>
             <w:r>
               <w:rPr>
@@ -757,13 +732,7 @@
               <w:rPr>
                 <w:szCs w:val="18"/>
               </w:rPr>
-              <w:t>Tcottre2</w:t>
-            </w:r>
-            <w:r>
-              <w:rPr>
-                <w:szCs w:val="18"/>
-              </w:rPr>
-              <w:t>@uncc.edu</w:t>
+              <w:t>Tcottre2@uncc.edu</w:t>
             </w:r>
           </w:p>
         </w:tc>
@@ -835,13 +804,7 @@
               <w:rPr>
                 <w:szCs w:val="18"/>
               </w:rPr>
-              <w:t>M</w:t>
-            </w:r>
-            <w:r>
-              <w:rPr>
-                <w:szCs w:val="18"/>
-              </w:rPr>
-              <w:t>ember</w:t>
+              <w:t>Member</w:t>
             </w:r>
             <w:r>
               <w:rPr>
@@ -944,25 +907,13 @@
               <w:rPr>
                 <w:szCs w:val="18"/>
               </w:rPr>
-              <w:t>M</w:t>
-            </w:r>
-            <w:r>
-              <w:rPr>
-                <w:szCs w:val="18"/>
-              </w:rPr>
-              <w:t>ember</w:t>
-            </w:r>
-            <w:r>
-              <w:rPr>
-                <w:szCs w:val="18"/>
-              </w:rPr>
-              <w:t xml:space="preserve">: </w:t>
-            </w:r>
-            <w:r>
-              <w:rPr>
-                <w:szCs w:val="18"/>
-              </w:rPr>
-              <w:t>S2 story board</w:t>
+              <w:t>Member</w:t>
+            </w:r>
+            <w:r>
+              <w:rPr>
+                <w:szCs w:val="18"/>
+              </w:rPr>
+              <w:t>: S2 story board</w:t>
             </w:r>
           </w:p>
         </w:tc>
@@ -987,13 +938,7 @@
               <w:rPr>
                 <w:szCs w:val="18"/>
               </w:rPr>
-              <w:t>Mobrie21</w:t>
-            </w:r>
-            <w:r>
-              <w:rPr>
-                <w:szCs w:val="18"/>
-              </w:rPr>
-              <w:t>@uncc.edu</w:t>
+              <w:t>Mobrie21@uncc.edu</w:t>
             </w:r>
           </w:p>
         </w:tc>
@@ -1065,25 +1010,13 @@
               <w:rPr>
                 <w:szCs w:val="18"/>
               </w:rPr>
-              <w:t>M</w:t>
-            </w:r>
-            <w:r>
-              <w:rPr>
-                <w:szCs w:val="18"/>
-              </w:rPr>
-              <w:t>ember</w:t>
-            </w:r>
-            <w:r>
-              <w:rPr>
-                <w:szCs w:val="18"/>
-              </w:rPr>
-              <w:t xml:space="preserve">: </w:t>
-            </w:r>
-            <w:r>
-              <w:rPr>
-                <w:szCs w:val="18"/>
-              </w:rPr>
-              <w:t>S2 story board</w:t>
+              <w:t>Member</w:t>
+            </w:r>
+            <w:r>
+              <w:rPr>
+                <w:szCs w:val="18"/>
+              </w:rPr>
+              <w:t>: S2 story board</w:t>
             </w:r>
           </w:p>
         </w:tc>
@@ -1108,13 +1041,7 @@
               <w:rPr>
                 <w:szCs w:val="18"/>
               </w:rPr>
-              <w:t>Jyoung13</w:t>
-            </w:r>
-            <w:r>
-              <w:rPr>
-                <w:szCs w:val="18"/>
-              </w:rPr>
-              <w:t>@uncc.edu</w:t>
+              <w:t>Jyoung13@uncc.edu</w:t>
             </w:r>
           </w:p>
         </w:tc>
@@ -1198,13 +1125,7 @@
               <w:rPr>
                 <w:szCs w:val="18"/>
               </w:rPr>
-              <w:t xml:space="preserve">: </w:t>
-            </w:r>
-            <w:r>
-              <w:rPr>
-                <w:szCs w:val="18"/>
-              </w:rPr>
-              <w:t>S2 story board</w:t>
+              <w:t>: S2 story board</w:t>
             </w:r>
           </w:p>
         </w:tc>
@@ -1229,13 +1150,7 @@
               <w:rPr>
                 <w:szCs w:val="18"/>
               </w:rPr>
-              <w:t>Evang1</w:t>
-            </w:r>
-            <w:r>
-              <w:rPr>
-                <w:szCs w:val="18"/>
-              </w:rPr>
-              <w:t>@uncc.edu</w:t>
+              <w:t>Evang1@uncc.edu</w:t>
             </w:r>
           </w:p>
         </w:tc>
@@ -1379,45 +1294,33 @@
               <w:rPr>
                 <w:szCs w:val="18"/>
               </w:rPr>
-              <w:t>Complete ethical considerations (Sprint 2: Part A) discussion and responsibility assignation</w:t>
-            </w:r>
-          </w:p>
-          <w:p>
-            <w:pPr>
-              <w:pStyle w:val="CovFormText"/>
-              <w:rPr>
-                <w:szCs w:val="18"/>
-              </w:rPr>
-            </w:pPr>
-            <w:r>
-              <w:rPr>
-                <w:szCs w:val="18"/>
-              </w:rPr>
-              <w:t xml:space="preserve">Complete the story board </w:t>
-            </w:r>
-            <w:r>
-              <w:rPr>
-                <w:szCs w:val="18"/>
-              </w:rPr>
-              <w:t xml:space="preserve">(Sprint 2: Part </w:t>
-            </w:r>
-            <w:r>
-              <w:rPr>
-                <w:szCs w:val="18"/>
-              </w:rPr>
-              <w:t>B</w:t>
-            </w:r>
-            <w:r>
-              <w:rPr>
-                <w:szCs w:val="18"/>
-              </w:rPr>
-              <w:t>)</w:t>
-            </w:r>
-            <w:r>
-              <w:rPr>
-                <w:szCs w:val="18"/>
-              </w:rPr>
-              <w:t xml:space="preserve">: </w:t>
+              <w:t xml:space="preserve">Complete ethical considerations (Sprint 2: Part A) discussion and </w:t>
+            </w:r>
+            <w:r>
+              <w:rPr>
+                <w:szCs w:val="18"/>
+              </w:rPr>
+              <w:t xml:space="preserve">member </w:t>
+            </w:r>
+            <w:r>
+              <w:rPr>
+                <w:szCs w:val="18"/>
+              </w:rPr>
+              <w:t>responsibility assignation</w:t>
+            </w:r>
+          </w:p>
+          <w:p>
+            <w:pPr>
+              <w:pStyle w:val="CovFormText"/>
+              <w:rPr>
+                <w:szCs w:val="18"/>
+              </w:rPr>
+            </w:pPr>
+            <w:r>
+              <w:rPr>
+                <w:szCs w:val="18"/>
+              </w:rPr>
+              <w:t xml:space="preserve">Complete the story board (Sprint 2: Part B): </w:t>
             </w:r>
             <w:r>
               <w:rPr>
@@ -1437,7 +1340,19 @@
               <w:rPr>
                 <w:szCs w:val="18"/>
               </w:rPr>
-              <w:t>Update product backlog: generate a group status report with the group’s activities and update Trello backlog list of items</w:t>
+              <w:t>Update product backlog</w:t>
+            </w:r>
+            <w:r>
+              <w:rPr>
+                <w:szCs w:val="18"/>
+              </w:rPr>
+              <w:t xml:space="preserve"> (Sprint 2: Part C)</w:t>
+            </w:r>
+            <w:r>
+              <w:rPr>
+                <w:szCs w:val="18"/>
+              </w:rPr>
+              <w:t>: generate a group status report with the group’s activities and update Trello backlog list of items</w:t>
             </w:r>
           </w:p>
           <w:p>
@@ -1452,6 +1367,26 @@
                 <w:szCs w:val="18"/>
               </w:rPr>
               <w:t>Discussion with instructional team (team update)</w:t>
+            </w:r>
+            <w:r>
+              <w:rPr>
+                <w:szCs w:val="18"/>
+              </w:rPr>
+              <w:t xml:space="preserve"> about group participation and current and expected progress</w:t>
+            </w:r>
+          </w:p>
+          <w:p>
+            <w:pPr>
+              <w:pStyle w:val="CovFormText"/>
+              <w:rPr>
+                <w:szCs w:val="18"/>
+              </w:rPr>
+            </w:pPr>
+            <w:r>
+              <w:rPr>
+                <w:szCs w:val="18"/>
+              </w:rPr>
+              <w:t xml:space="preserve">Agenda: current meeting </w:t>
             </w:r>
           </w:p>
         </w:tc>
@@ -1606,14 +1541,14 @@
               <w:rPr>
                 <w:rFonts w:cs="Arial"/>
                 <w:color w:val="000000"/>
-                <w:sz w:val="20"/>
+                <w:szCs w:val="18"/>
               </w:rPr>
             </w:pPr>
             <w:r>
               <w:rPr>
                 <w:rFonts w:cs="Arial"/>
                 <w:color w:val="000000"/>
-                <w:sz w:val="20"/>
+                <w:szCs w:val="18"/>
               </w:rPr>
               <w:t>Approval of the minutes from the previous meeting</w:t>
             </w:r>
@@ -1678,14 +1613,14 @@
               <w:rPr>
                 <w:rFonts w:cs="Arial"/>
                 <w:color w:val="000000"/>
-                <w:sz w:val="20"/>
+                <w:szCs w:val="18"/>
               </w:rPr>
             </w:pPr>
             <w:r>
               <w:rPr>
                 <w:rFonts w:cs="Arial"/>
                 <w:color w:val="000000"/>
-                <w:sz w:val="20"/>
+                <w:szCs w:val="18"/>
               </w:rPr>
               <w:t>Discussion of action list</w:t>
             </w:r>
@@ -1750,14 +1685,14 @@
               <w:rPr>
                 <w:rFonts w:cs="Arial"/>
                 <w:color w:val="000000"/>
-                <w:sz w:val="20"/>
+                <w:szCs w:val="18"/>
               </w:rPr>
             </w:pPr>
             <w:r>
               <w:rPr>
                 <w:rFonts w:cs="Arial"/>
                 <w:color w:val="000000"/>
-                <w:sz w:val="20"/>
+                <w:szCs w:val="18"/>
               </w:rPr>
               <w:t>Discussion of decision list</w:t>
             </w:r>
@@ -1822,14 +1757,14 @@
               <w:rPr>
                 <w:rFonts w:cs="Arial"/>
                 <w:color w:val="000000"/>
-                <w:sz w:val="20"/>
+                <w:szCs w:val="18"/>
               </w:rPr>
             </w:pPr>
             <w:r>
               <w:rPr>
                 <w:rFonts w:cs="Arial"/>
                 <w:color w:val="000000"/>
-                <w:sz w:val="20"/>
+                <w:szCs w:val="18"/>
               </w:rPr>
               <w:t>Discussion of issue log</w:t>
             </w:r>
@@ -1894,14 +1829,14 @@
               <w:rPr>
                 <w:rFonts w:cs="Arial"/>
                 <w:color w:val="000000"/>
-                <w:sz w:val="20"/>
+                <w:szCs w:val="18"/>
               </w:rPr>
             </w:pPr>
             <w:r>
               <w:rPr>
                 <w:rFonts w:cs="Arial"/>
                 <w:color w:val="000000"/>
-                <w:sz w:val="20"/>
+                <w:szCs w:val="18"/>
               </w:rPr>
               <w:t>Discussion of risk log (new risks and obstacles)</w:t>
             </w:r>
@@ -1966,14 +1901,14 @@
               <w:rPr>
                 <w:rFonts w:cs="Arial"/>
                 <w:color w:val="000000"/>
-                <w:sz w:val="20"/>
+                <w:szCs w:val="18"/>
               </w:rPr>
             </w:pPr>
             <w:r>
               <w:rPr>
                 <w:rFonts w:cs="Arial"/>
                 <w:color w:val="000000"/>
-                <w:sz w:val="20"/>
+                <w:szCs w:val="18"/>
               </w:rPr>
               <w:t>Project progress</w:t>
             </w:r>
@@ -2038,14 +1973,14 @@
               <w:rPr>
                 <w:rFonts w:cs="Arial"/>
                 <w:color w:val="000000"/>
-                <w:sz w:val="20"/>
+                <w:szCs w:val="18"/>
               </w:rPr>
             </w:pPr>
             <w:r>
               <w:rPr>
                 <w:rFonts w:cs="Arial"/>
                 <w:color w:val="000000"/>
-                <w:sz w:val="20"/>
+                <w:szCs w:val="18"/>
               </w:rPr>
               <w:t>Schedule adjustments</w:t>
             </w:r>
@@ -2110,14 +2045,14 @@
               <w:rPr>
                 <w:rFonts w:cs="Arial"/>
                 <w:color w:val="000000"/>
-                <w:sz w:val="20"/>
+                <w:szCs w:val="18"/>
               </w:rPr>
             </w:pPr>
             <w:r>
               <w:rPr>
                 <w:rFonts w:cs="Arial"/>
                 <w:color w:val="000000"/>
-                <w:sz w:val="20"/>
+                <w:szCs w:val="18"/>
               </w:rPr>
               <w:t>Consultation with management</w:t>
             </w:r>
@@ -2182,14 +2117,14 @@
               <w:rPr>
                 <w:rFonts w:cs="Arial"/>
                 <w:color w:val="000000"/>
-                <w:sz w:val="20"/>
+                <w:szCs w:val="18"/>
               </w:rPr>
             </w:pPr>
             <w:r>
               <w:rPr>
                 <w:rFonts w:cs="Arial"/>
                 <w:color w:val="000000"/>
-                <w:sz w:val="20"/>
+                <w:szCs w:val="18"/>
               </w:rPr>
               <w:t>Question round</w:t>
             </w:r>
@@ -2662,6 +2597,12 @@
                 <w:szCs w:val="18"/>
               </w:rPr>
             </w:pPr>
+            <w:r>
+              <w:rPr>
+                <w:szCs w:val="18"/>
+              </w:rPr>
+              <w:t>Individual status reports</w:t>
+            </w:r>
           </w:p>
         </w:tc>
         <w:tc>
@@ -2703,6 +2644,24 @@
                 <w:szCs w:val="18"/>
               </w:rPr>
             </w:pPr>
+            <w:r>
+              <w:rPr>
+                <w:szCs w:val="18"/>
+              </w:rPr>
+              <w:t>3/2</w:t>
+            </w:r>
+            <w:r>
+              <w:rPr>
+                <w:szCs w:val="18"/>
+              </w:rPr>
+              <w:t>8</w:t>
+            </w:r>
+            <w:r>
+              <w:rPr>
+                <w:szCs w:val="18"/>
+              </w:rPr>
+              <w:t>/2021</w:t>
+            </w:r>
           </w:p>
         </w:tc>
       </w:tr>
@@ -2728,6 +2687,12 @@
                 <w:szCs w:val="18"/>
               </w:rPr>
             </w:pPr>
+            <w:r>
+              <w:rPr>
+                <w:szCs w:val="18"/>
+              </w:rPr>
+              <w:t>Team Status Report</w:t>
+            </w:r>
           </w:p>
         </w:tc>
         <w:tc>
@@ -2749,6 +2714,12 @@
                 <w:szCs w:val="18"/>
               </w:rPr>
             </w:pPr>
+            <w:r>
+              <w:rPr>
+                <w:szCs w:val="18"/>
+              </w:rPr>
+              <w:t>Jalen Young</w:t>
+            </w:r>
           </w:p>
         </w:tc>
         <w:tc>
@@ -2769,6 +2740,12 @@
                 <w:szCs w:val="18"/>
               </w:rPr>
             </w:pPr>
+            <w:r>
+              <w:rPr>
+                <w:szCs w:val="18"/>
+              </w:rPr>
+              <w:t>2/28/2021</w:t>
+            </w:r>
           </w:p>
         </w:tc>
       </w:tr>
@@ -3100,17 +3077,27 @@
                 <w:b w:val="0"/>
                 <w:szCs w:val="18"/>
               </w:rPr>
-              <w:t xml:space="preserve">Discuss current progress: Sprint 2 completed </w:t>
-            </w:r>
-            <w:proofErr w:type="gramStart"/>
-            <w:r>
+              <w:t>Discuss current progress: Sprint 2 completed items</w:t>
+            </w:r>
+          </w:p>
+          <w:p>
+            <w:pPr>
+              <w:pStyle w:val="Header"/>
+              <w:keepNext/>
+              <w:keepLines/>
+              <w:spacing w:before="60" w:after="60"/>
               <w:rPr>
                 <w:b w:val="0"/>
                 <w:szCs w:val="18"/>
               </w:rPr>
-              <w:t>items</w:t>
-            </w:r>
-            <w:proofErr w:type="gramEnd"/>
+            </w:pPr>
+            <w:r>
+              <w:rPr>
+                <w:b w:val="0"/>
+                <w:szCs w:val="18"/>
+              </w:rPr>
+              <w:t>Trello backlog items</w:t>
+            </w:r>
           </w:p>
           <w:p>
             <w:pPr>
@@ -3129,6 +3116,20 @@
                 <w:szCs w:val="18"/>
               </w:rPr>
               <w:t>Sprint 3</w:t>
+            </w:r>
+            <w:r>
+              <w:rPr>
+                <w:b w:val="0"/>
+                <w:szCs w:val="18"/>
+              </w:rPr>
+              <w:t xml:space="preserve"> to-do</w:t>
+            </w:r>
+            <w:r>
+              <w:rPr>
+                <w:b w:val="0"/>
+                <w:szCs w:val="18"/>
+              </w:rPr>
+              <w:t xml:space="preserve"> list</w:t>
             </w:r>
           </w:p>
           <w:p>

</xml_diff>